<commit_message>
Buoi 03 : Mang
</commit_message>
<xml_diff>
--- a/docs/Python_D01_Basic_Exercise.docx
+++ b/docs/Python_D01_Basic_Exercise.docx
@@ -1,6 +1,6 @@
 
 <file path=word/document.xml><?xml version="1.0" encoding="utf-8"?>
-<w:document xmlns:wpc="http://schemas.microsoft.com/office/word/2010/wordprocessingCanvas" xmlns:cx="http://schemas.microsoft.com/office/drawing/2014/chartex" xmlns:cx1="http://schemas.microsoft.com/office/drawing/2015/9/8/chartex" xmlns:cx2="http://schemas.microsoft.com/office/drawing/2015/10/21/chartex" xmlns:cx3="http://schemas.microsoft.com/office/drawing/2016/5/9/chartex" xmlns:cx4="http://schemas.microsoft.com/office/drawing/2016/5/10/chartex" xmlns:cx5="http://schemas.microsoft.com/office/drawing/2016/5/11/chartex" xmlns:cx6="http://schemas.microsoft.com/office/drawing/2016/5/12/chartex" xmlns:cx7="http://schemas.microsoft.com/office/drawing/2016/5/13/chartex" xmlns:cx8="http://schemas.microsoft.com/office/drawing/2016/5/14/chartex" xmlns:mc="http://schemas.openxmlformats.org/markup-compatibility/2006" xmlns:aink="http://schemas.microsoft.com/office/drawing/2016/ink" xmlns:am3d="http://schemas.microsoft.com/office/drawing/2017/model3d" xmlns:o="urn:schemas-microsoft-com:office:office" xmlns:r="http://schemas.openxmlformats.org/officeDocument/2006/relationships" xmlns:m="http://schemas.openxmlformats.org/officeDocument/2006/math" xmlns:v="urn:schemas-microsoft-com:vml" xmlns:wp14="http://schemas.microsoft.com/office/word/2010/wordprocessingDrawing" xmlns:wp="http://schemas.openxmlformats.org/drawingml/2006/wordprocessingDrawing" xmlns:w10="urn:schemas-microsoft-com:office:word" xmlns:w="http://schemas.openxmlformats.org/wordprocessingml/2006/main" xmlns:w14="http://schemas.microsoft.com/office/word/2010/wordml" xmlns:w15="http://schemas.microsoft.com/office/word/2012/wordml" xmlns:w16cex="http://schemas.microsoft.com/office/word/2018/wordml/cex" xmlns:w16cid="http://schemas.microsoft.com/office/word/2016/wordml/cid" xmlns:w16="http://schemas.microsoft.com/office/word/2018/wordml" xmlns:w16se="http://schemas.microsoft.com/office/word/2015/wordml/symex" xmlns:wpg="http://schemas.microsoft.com/office/word/2010/wordprocessingGroup" xmlns:wpi="http://schemas.microsoft.com/office/word/2010/wordprocessingInk" xmlns:wne="http://schemas.microsoft.com/office/word/2006/wordml" xmlns:wps="http://schemas.microsoft.com/office/word/2010/wordprocessingShape" mc:Ignorable="w14 w15 w16se w16cid w16 w16cex wp14">
+<w:document xmlns:wpc="http://schemas.microsoft.com/office/word/2010/wordprocessingCanvas" xmlns:cx="http://schemas.microsoft.com/office/drawing/2014/chartex" xmlns:cx1="http://schemas.microsoft.com/office/drawing/2015/9/8/chartex" xmlns:cx2="http://schemas.microsoft.com/office/drawing/2015/10/21/chartex" xmlns:cx3="http://schemas.microsoft.com/office/drawing/2016/5/9/chartex" xmlns:cx4="http://schemas.microsoft.com/office/drawing/2016/5/10/chartex" xmlns:cx5="http://schemas.microsoft.com/office/drawing/2016/5/11/chartex" xmlns:cx6="http://schemas.microsoft.com/office/drawing/2016/5/12/chartex" xmlns:cx7="http://schemas.microsoft.com/office/drawing/2016/5/13/chartex" xmlns:cx8="http://schemas.microsoft.com/office/drawing/2016/5/14/chartex" xmlns:mc="http://schemas.openxmlformats.org/markup-compatibility/2006" xmlns:aink="http://schemas.microsoft.com/office/drawing/2016/ink" xmlns:am3d="http://schemas.microsoft.com/office/drawing/2017/model3d" xmlns:o="urn:schemas-microsoft-com:office:office" xmlns:r="http://schemas.openxmlformats.org/officeDocument/2006/relationships" xmlns:m="http://schemas.openxmlformats.org/officeDocument/2006/math" xmlns:v="urn:schemas-microsoft-com:vml" xmlns:wp14="http://schemas.microsoft.com/office/word/2010/wordprocessingDrawing" xmlns:wp="http://schemas.openxmlformats.org/drawingml/2006/wordprocessingDrawing" xmlns:w10="urn:schemas-microsoft-com:office:word" xmlns:w="http://schemas.openxmlformats.org/wordprocessingml/2006/main" xmlns:w14="http://schemas.microsoft.com/office/word/2010/wordml" xmlns:w15="http://schemas.microsoft.com/office/word/2012/wordml" xmlns:w16cex="http://schemas.microsoft.com/office/word/2018/wordml/cex" xmlns:w16cid="http://schemas.microsoft.com/office/word/2016/wordml/cid" xmlns:w16="http://schemas.microsoft.com/office/word/2018/wordml" xmlns:w16sdtdh="http://schemas.microsoft.com/office/word/2020/wordml/sdtdatahash" xmlns:w16se="http://schemas.microsoft.com/office/word/2015/wordml/symex" xmlns:wpg="http://schemas.microsoft.com/office/word/2010/wordprocessingGroup" xmlns:wpi="http://schemas.microsoft.com/office/word/2010/wordprocessingInk" xmlns:wne="http://schemas.microsoft.com/office/word/2006/wordml" xmlns:wps="http://schemas.microsoft.com/office/word/2010/wordprocessingShape" mc:Ignorable="w14 w15 w16se w16cid w16 w16cex w16sdtdh wp14">
   <w:body>
     <w:p>
       <w:pPr>
@@ -3641,143 +3641,125 @@
     <w:p>
       <w:pPr>
         <w:shd w:val="clear" w:color="auto" w:fill="FFFFFF"/>
-        <w:spacing w:after="0" w:line="360" w:lineRule="atLeast"/>
-        <w:rPr>
-          <w:rFonts w:ascii="Consolas" w:eastAsia="Times New Roman" w:hAnsi="Consolas" w:cs="Times New Roman"/>
-          <w:color w:val="000000"/>
-          <w:sz w:val="27"/>
-          <w:szCs w:val="27"/>
+        <w:spacing w:after="0" w:line="20" w:lineRule="atLeast"/>
+        <w:rPr>
+          <w:rFonts w:ascii="Consolas" w:eastAsia="Times New Roman" w:hAnsi="Consolas" w:cs="Times New Roman"/>
+          <w:color w:val="000000"/>
+          <w:sz w:val="24"/>
+          <w:szCs w:val="24"/>
         </w:rPr>
       </w:pPr>
       <w:r>
         <w:rPr>
           <w:rFonts w:ascii="Consolas" w:eastAsia="Times New Roman" w:hAnsi="Consolas" w:cs="Times New Roman"/>
           <w:color w:val="008000"/>
-          <w:sz w:val="27"/>
-          <w:szCs w:val="27"/>
-        </w:rPr>
-        <w:t># T</w:t>
-      </w:r>
+          <w:sz w:val="24"/>
+          <w:szCs w:val="24"/>
+        </w:rPr>
+        <w:t># Tính cước taxi</w:t>
+      </w:r>
+    </w:p>
+    <w:p>
+      <w:pPr>
+        <w:shd w:val="clear" w:color="auto" w:fill="FFFFFF"/>
+        <w:spacing w:after="0" w:line="20" w:lineRule="atLeast"/>
+        <w:rPr>
+          <w:rFonts w:ascii="Consolas" w:eastAsia="Times New Roman" w:hAnsi="Consolas" w:cs="Times New Roman"/>
+          <w:color w:val="000000"/>
+          <w:sz w:val="24"/>
+          <w:szCs w:val="24"/>
+        </w:rPr>
+      </w:pPr>
       <w:r>
         <w:rPr>
           <w:rFonts w:ascii="Consolas" w:eastAsia="Times New Roman" w:hAnsi="Consolas" w:cs="Times New Roman"/>
           <w:color w:val="008000"/>
-          <w:sz w:val="27"/>
-          <w:szCs w:val="27"/>
-        </w:rPr>
-        <w:t>í</w:t>
-      </w:r>
+          <w:sz w:val="24"/>
+          <w:szCs w:val="24"/>
+        </w:rPr>
+        <w:t># Giá mở cửa : 5000 đ/300 met đầu</w:t>
+      </w:r>
+    </w:p>
+    <w:p>
+      <w:pPr>
+        <w:shd w:val="clear" w:color="auto" w:fill="FFFFFF"/>
+        <w:spacing w:after="0" w:line="20" w:lineRule="atLeast"/>
+        <w:rPr>
+          <w:rFonts w:ascii="Consolas" w:eastAsia="Times New Roman" w:hAnsi="Consolas" w:cs="Times New Roman"/>
+          <w:color w:val="000000"/>
+          <w:sz w:val="24"/>
+          <w:szCs w:val="24"/>
+        </w:rPr>
+      </w:pPr>
       <w:r>
         <w:rPr>
           <w:rFonts w:ascii="Consolas" w:eastAsia="Times New Roman" w:hAnsi="Consolas" w:cs="Times New Roman"/>
           <w:color w:val="008000"/>
-          <w:sz w:val="27"/>
-          <w:szCs w:val="27"/>
-        </w:rPr>
-        <w:t>nh cước taxi</w:t>
-      </w:r>
-    </w:p>
-    <w:p>
-      <w:pPr>
-        <w:shd w:val="clear" w:color="auto" w:fill="FFFFFF"/>
-        <w:spacing w:after="0" w:line="360" w:lineRule="atLeast"/>
-        <w:rPr>
-          <w:rFonts w:ascii="Consolas" w:eastAsia="Times New Roman" w:hAnsi="Consolas" w:cs="Times New Roman"/>
-          <w:color w:val="000000"/>
-          <w:sz w:val="27"/>
-          <w:szCs w:val="27"/>
+          <w:sz w:val="24"/>
+          <w:szCs w:val="24"/>
+        </w:rPr>
+        <w:t># Từ 300m-2.0 km : 17400đ/1km</w:t>
+      </w:r>
+    </w:p>
+    <w:p>
+      <w:pPr>
+        <w:shd w:val="clear" w:color="auto" w:fill="FFFFFF"/>
+        <w:spacing w:after="0" w:line="20" w:lineRule="atLeast"/>
+        <w:rPr>
+          <w:rFonts w:ascii="Consolas" w:eastAsia="Times New Roman" w:hAnsi="Consolas" w:cs="Times New Roman"/>
+          <w:color w:val="000000"/>
+          <w:sz w:val="24"/>
+          <w:szCs w:val="24"/>
         </w:rPr>
       </w:pPr>
       <w:r>
         <w:rPr>
           <w:rFonts w:ascii="Consolas" w:eastAsia="Times New Roman" w:hAnsi="Consolas" w:cs="Times New Roman"/>
           <w:color w:val="008000"/>
-          <w:sz w:val="27"/>
-          <w:szCs w:val="27"/>
-        </w:rPr>
-        <w:t># Giá mở cửa : 5000 đ/300 met đầu</w:t>
-      </w:r>
-    </w:p>
-    <w:p>
-      <w:pPr>
-        <w:shd w:val="clear" w:color="auto" w:fill="FFFFFF"/>
-        <w:spacing w:after="0" w:line="360" w:lineRule="atLeast"/>
-        <w:rPr>
-          <w:rFonts w:ascii="Consolas" w:eastAsia="Times New Roman" w:hAnsi="Consolas" w:cs="Times New Roman"/>
-          <w:color w:val="000000"/>
-          <w:sz w:val="27"/>
-          <w:szCs w:val="27"/>
+          <w:sz w:val="24"/>
+          <w:szCs w:val="24"/>
+        </w:rPr>
+        <w:t># Từ 2.0 km trở đi : 13100đ/1km</w:t>
+      </w:r>
+    </w:p>
+    <w:p>
+      <w:pPr>
+        <w:shd w:val="clear" w:color="auto" w:fill="FFFFFF"/>
+        <w:spacing w:after="0" w:line="20" w:lineRule="atLeast"/>
+        <w:rPr>
+          <w:rFonts w:ascii="Consolas" w:eastAsia="Times New Roman" w:hAnsi="Consolas" w:cs="Times New Roman"/>
+          <w:color w:val="000000"/>
+          <w:sz w:val="24"/>
+          <w:szCs w:val="24"/>
         </w:rPr>
       </w:pPr>
       <w:r>
         <w:rPr>
           <w:rFonts w:ascii="Consolas" w:eastAsia="Times New Roman" w:hAnsi="Consolas" w:cs="Times New Roman"/>
           <w:color w:val="008000"/>
-          <w:sz w:val="27"/>
-          <w:szCs w:val="27"/>
-        </w:rPr>
-        <w:t># Từ 300m-2.0 km : 17400đ/1km</w:t>
-      </w:r>
-    </w:p>
-    <w:p>
-      <w:pPr>
-        <w:shd w:val="clear" w:color="auto" w:fill="FFFFFF"/>
-        <w:spacing w:after="0" w:line="360" w:lineRule="atLeast"/>
-        <w:rPr>
-          <w:rFonts w:ascii="Consolas" w:eastAsia="Times New Roman" w:hAnsi="Consolas" w:cs="Times New Roman"/>
-          <w:color w:val="000000"/>
-          <w:sz w:val="27"/>
-          <w:szCs w:val="27"/>
+          <w:sz w:val="24"/>
+          <w:szCs w:val="24"/>
+        </w:rPr>
+        <w:t># Nhập vào : quãng đường (km)</w:t>
+      </w:r>
+    </w:p>
+    <w:p>
+      <w:pPr>
+        <w:shd w:val="clear" w:color="auto" w:fill="FFFFFF"/>
+        <w:spacing w:after="0" w:line="20" w:lineRule="atLeast"/>
+        <w:rPr>
+          <w:rFonts w:ascii="Consolas" w:eastAsia="Times New Roman" w:hAnsi="Consolas" w:cs="Times New Roman"/>
+          <w:color w:val="000000"/>
+          <w:sz w:val="24"/>
+          <w:szCs w:val="24"/>
         </w:rPr>
       </w:pPr>
       <w:r>
         <w:rPr>
           <w:rFonts w:ascii="Consolas" w:eastAsia="Times New Roman" w:hAnsi="Consolas" w:cs="Times New Roman"/>
           <w:color w:val="008000"/>
-          <w:sz w:val="27"/>
-          <w:szCs w:val="27"/>
-        </w:rPr>
-        <w:t># Từ 2.0 km trở đi : 13100đ/1km</w:t>
-      </w:r>
-    </w:p>
-    <w:p>
-      <w:pPr>
-        <w:shd w:val="clear" w:color="auto" w:fill="FFFFFF"/>
-        <w:spacing w:after="0" w:line="360" w:lineRule="atLeast"/>
-        <w:rPr>
-          <w:rFonts w:ascii="Consolas" w:eastAsia="Times New Roman" w:hAnsi="Consolas" w:cs="Times New Roman"/>
-          <w:color w:val="000000"/>
-          <w:sz w:val="27"/>
-          <w:szCs w:val="27"/>
-        </w:rPr>
-      </w:pPr>
-      <w:r>
-        <w:rPr>
-          <w:rFonts w:ascii="Consolas" w:eastAsia="Times New Roman" w:hAnsi="Consolas" w:cs="Times New Roman"/>
-          <w:color w:val="008000"/>
-          <w:sz w:val="27"/>
-          <w:szCs w:val="27"/>
-        </w:rPr>
-        <w:t># Nhập vào : quãng đường (km)</w:t>
-      </w:r>
-    </w:p>
-    <w:p>
-      <w:pPr>
-        <w:shd w:val="clear" w:color="auto" w:fill="FFFFFF"/>
-        <w:spacing w:after="0" w:line="360" w:lineRule="atLeast"/>
-        <w:rPr>
-          <w:rFonts w:ascii="Consolas" w:eastAsia="Times New Roman" w:hAnsi="Consolas" w:cs="Times New Roman"/>
-          <w:color w:val="000000"/>
-          <w:sz w:val="27"/>
-          <w:szCs w:val="27"/>
-        </w:rPr>
-      </w:pPr>
-      <w:r>
-        <w:rPr>
-          <w:rFonts w:ascii="Consolas" w:eastAsia="Times New Roman" w:hAnsi="Consolas" w:cs="Times New Roman"/>
-          <w:color w:val="008000"/>
-          <w:sz w:val="27"/>
-          <w:szCs w:val="27"/>
+          <w:sz w:val="24"/>
+          <w:szCs w:val="24"/>
         </w:rPr>
         <w:t># Yêu cầu : In ra số tiền</w:t>
       </w:r>
@@ -3785,32 +3767,32 @@
     <w:p>
       <w:pPr>
         <w:shd w:val="clear" w:color="auto" w:fill="FFFFFF"/>
-        <w:spacing w:after="0" w:line="360" w:lineRule="atLeast"/>
-        <w:rPr>
-          <w:rFonts w:ascii="Consolas" w:eastAsia="Times New Roman" w:hAnsi="Consolas" w:cs="Times New Roman"/>
-          <w:color w:val="000000"/>
-          <w:sz w:val="27"/>
-          <w:szCs w:val="27"/>
-        </w:rPr>
-      </w:pPr>
-    </w:p>
-    <w:p>
-      <w:pPr>
-        <w:shd w:val="clear" w:color="auto" w:fill="FFFFFF"/>
-        <w:spacing w:after="0" w:line="360" w:lineRule="atLeast"/>
-        <w:rPr>
-          <w:rFonts w:ascii="Consolas" w:eastAsia="Times New Roman" w:hAnsi="Consolas" w:cs="Times New Roman"/>
-          <w:color w:val="000000"/>
-          <w:sz w:val="27"/>
-          <w:szCs w:val="27"/>
-        </w:rPr>
-      </w:pPr>
-      <w:r>
-        <w:rPr>
-          <w:rFonts w:ascii="Consolas" w:eastAsia="Times New Roman" w:hAnsi="Consolas" w:cs="Times New Roman"/>
-          <w:color w:val="000000"/>
-          <w:sz w:val="27"/>
-          <w:szCs w:val="27"/>
+        <w:spacing w:after="0" w:line="20" w:lineRule="atLeast"/>
+        <w:rPr>
+          <w:rFonts w:ascii="Consolas" w:eastAsia="Times New Roman" w:hAnsi="Consolas" w:cs="Times New Roman"/>
+          <w:color w:val="000000"/>
+          <w:sz w:val="24"/>
+          <w:szCs w:val="24"/>
+        </w:rPr>
+      </w:pPr>
+    </w:p>
+    <w:p>
+      <w:pPr>
+        <w:shd w:val="clear" w:color="auto" w:fill="FFFFFF"/>
+        <w:spacing w:after="0" w:line="20" w:lineRule="atLeast"/>
+        <w:rPr>
+          <w:rFonts w:ascii="Consolas" w:eastAsia="Times New Roman" w:hAnsi="Consolas" w:cs="Times New Roman"/>
+          <w:color w:val="000000"/>
+          <w:sz w:val="24"/>
+          <w:szCs w:val="24"/>
+        </w:rPr>
+      </w:pPr>
+      <w:r>
+        <w:rPr>
+          <w:rFonts w:ascii="Consolas" w:eastAsia="Times New Roman" w:hAnsi="Consolas" w:cs="Times New Roman"/>
+          <w:color w:val="000000"/>
+          <w:sz w:val="24"/>
+          <w:szCs w:val="24"/>
         </w:rPr>
         <w:t>s = float(input(</w:t>
       </w:r>
@@ -3818,8 +3800,8 @@
         <w:rPr>
           <w:rFonts w:ascii="Consolas" w:eastAsia="Times New Roman" w:hAnsi="Consolas" w:cs="Times New Roman"/>
           <w:color w:val="A31515"/>
-          <w:sz w:val="27"/>
-          <w:szCs w:val="27"/>
+          <w:sz w:val="24"/>
+          <w:szCs w:val="24"/>
         </w:rPr>
         <w:t>'Quãng đường (km):'</w:t>
       </w:r>
@@ -3827,8 +3809,8 @@
         <w:rPr>
           <w:rFonts w:ascii="Consolas" w:eastAsia="Times New Roman" w:hAnsi="Consolas" w:cs="Times New Roman"/>
           <w:color w:val="000000"/>
-          <w:sz w:val="27"/>
-          <w:szCs w:val="27"/>
+          <w:sz w:val="24"/>
+          <w:szCs w:val="24"/>
         </w:rPr>
         <w:t>))</w:t>
       </w:r>
@@ -3836,32 +3818,32 @@
     <w:p>
       <w:pPr>
         <w:shd w:val="clear" w:color="auto" w:fill="FFFFFF"/>
-        <w:spacing w:after="0" w:line="360" w:lineRule="atLeast"/>
-        <w:rPr>
-          <w:rFonts w:ascii="Consolas" w:eastAsia="Times New Roman" w:hAnsi="Consolas" w:cs="Times New Roman"/>
-          <w:color w:val="000000"/>
-          <w:sz w:val="27"/>
-          <w:szCs w:val="27"/>
-        </w:rPr>
-      </w:pPr>
-    </w:p>
-    <w:p>
-      <w:pPr>
-        <w:shd w:val="clear" w:color="auto" w:fill="FFFFFF"/>
-        <w:spacing w:after="0" w:line="360" w:lineRule="atLeast"/>
-        <w:rPr>
-          <w:rFonts w:ascii="Consolas" w:eastAsia="Times New Roman" w:hAnsi="Consolas" w:cs="Times New Roman"/>
-          <w:color w:val="000000"/>
-          <w:sz w:val="27"/>
-          <w:szCs w:val="27"/>
+        <w:spacing w:after="0" w:line="20" w:lineRule="atLeast"/>
+        <w:rPr>
+          <w:rFonts w:ascii="Consolas" w:eastAsia="Times New Roman" w:hAnsi="Consolas" w:cs="Times New Roman"/>
+          <w:color w:val="000000"/>
+          <w:sz w:val="24"/>
+          <w:szCs w:val="24"/>
+        </w:rPr>
+      </w:pPr>
+    </w:p>
+    <w:p>
+      <w:pPr>
+        <w:shd w:val="clear" w:color="auto" w:fill="FFFFFF"/>
+        <w:spacing w:after="0" w:line="20" w:lineRule="atLeast"/>
+        <w:rPr>
+          <w:rFonts w:ascii="Consolas" w:eastAsia="Times New Roman" w:hAnsi="Consolas" w:cs="Times New Roman"/>
+          <w:color w:val="000000"/>
+          <w:sz w:val="24"/>
+          <w:szCs w:val="24"/>
         </w:rPr>
       </w:pPr>
       <w:r>
         <w:rPr>
           <w:rFonts w:ascii="Consolas" w:eastAsia="Times New Roman" w:hAnsi="Consolas" w:cs="Times New Roman"/>
           <w:color w:val="0000FF"/>
-          <w:sz w:val="27"/>
-          <w:szCs w:val="27"/>
+          <w:sz w:val="24"/>
+          <w:szCs w:val="24"/>
         </w:rPr>
         <w:t>if</w:t>
       </w:r>
@@ -3869,8 +3851,8 @@
         <w:rPr>
           <w:rFonts w:ascii="Consolas" w:eastAsia="Times New Roman" w:hAnsi="Consolas" w:cs="Times New Roman"/>
           <w:color w:val="000000"/>
-          <w:sz w:val="27"/>
-          <w:szCs w:val="27"/>
+          <w:sz w:val="24"/>
+          <w:szCs w:val="24"/>
         </w:rPr>
         <w:t> s &lt; </w:t>
       </w:r>
@@ -3878,8 +3860,8 @@
         <w:rPr>
           <w:rFonts w:ascii="Consolas" w:eastAsia="Times New Roman" w:hAnsi="Consolas" w:cs="Times New Roman"/>
           <w:color w:val="098658"/>
-          <w:sz w:val="27"/>
-          <w:szCs w:val="27"/>
+          <w:sz w:val="24"/>
+          <w:szCs w:val="24"/>
         </w:rPr>
         <w:t>0.3</w:t>
       </w:r>
@@ -3887,8 +3869,8 @@
         <w:rPr>
           <w:rFonts w:ascii="Consolas" w:eastAsia="Times New Roman" w:hAnsi="Consolas" w:cs="Times New Roman"/>
           <w:color w:val="000000"/>
-          <w:sz w:val="27"/>
-          <w:szCs w:val="27"/>
+          <w:sz w:val="24"/>
+          <w:szCs w:val="24"/>
         </w:rPr>
         <w:t>:</w:t>
       </w:r>
@@ -3896,20 +3878,20 @@
     <w:p>
       <w:pPr>
         <w:shd w:val="clear" w:color="auto" w:fill="FFFFFF"/>
-        <w:spacing w:after="0" w:line="360" w:lineRule="atLeast"/>
-        <w:rPr>
-          <w:rFonts w:ascii="Consolas" w:eastAsia="Times New Roman" w:hAnsi="Consolas" w:cs="Times New Roman"/>
-          <w:color w:val="000000"/>
-          <w:sz w:val="27"/>
-          <w:szCs w:val="27"/>
-        </w:rPr>
-      </w:pPr>
-      <w:r>
-        <w:rPr>
-          <w:rFonts w:ascii="Consolas" w:eastAsia="Times New Roman" w:hAnsi="Consolas" w:cs="Times New Roman"/>
-          <w:color w:val="000000"/>
-          <w:sz w:val="27"/>
-          <w:szCs w:val="27"/>
+        <w:spacing w:after="0" w:line="20" w:lineRule="atLeast"/>
+        <w:rPr>
+          <w:rFonts w:ascii="Consolas" w:eastAsia="Times New Roman" w:hAnsi="Consolas" w:cs="Times New Roman"/>
+          <w:color w:val="000000"/>
+          <w:sz w:val="24"/>
+          <w:szCs w:val="24"/>
+        </w:rPr>
+      </w:pPr>
+      <w:r>
+        <w:rPr>
+          <w:rFonts w:ascii="Consolas" w:eastAsia="Times New Roman" w:hAnsi="Consolas" w:cs="Times New Roman"/>
+          <w:color w:val="000000"/>
+          <w:sz w:val="24"/>
+          <w:szCs w:val="24"/>
         </w:rPr>
         <w:t>    sotien = </w:t>
       </w:r>
@@ -3917,8 +3899,8 @@
         <w:rPr>
           <w:rFonts w:ascii="Consolas" w:eastAsia="Times New Roman" w:hAnsi="Consolas" w:cs="Times New Roman"/>
           <w:color w:val="098658"/>
-          <w:sz w:val="27"/>
-          <w:szCs w:val="27"/>
+          <w:sz w:val="24"/>
+          <w:szCs w:val="24"/>
         </w:rPr>
         <w:t>5000</w:t>
       </w:r>
@@ -3926,20 +3908,20 @@
     <w:p>
       <w:pPr>
         <w:shd w:val="clear" w:color="auto" w:fill="FFFFFF"/>
-        <w:spacing w:after="0" w:line="360" w:lineRule="atLeast"/>
-        <w:rPr>
-          <w:rFonts w:ascii="Consolas" w:eastAsia="Times New Roman" w:hAnsi="Consolas" w:cs="Times New Roman"/>
-          <w:color w:val="000000"/>
-          <w:sz w:val="27"/>
-          <w:szCs w:val="27"/>
+        <w:spacing w:after="0" w:line="20" w:lineRule="atLeast"/>
+        <w:rPr>
+          <w:rFonts w:ascii="Consolas" w:eastAsia="Times New Roman" w:hAnsi="Consolas" w:cs="Times New Roman"/>
+          <w:color w:val="000000"/>
+          <w:sz w:val="24"/>
+          <w:szCs w:val="24"/>
         </w:rPr>
       </w:pPr>
       <w:r>
         <w:rPr>
           <w:rFonts w:ascii="Consolas" w:eastAsia="Times New Roman" w:hAnsi="Consolas" w:cs="Times New Roman"/>
           <w:color w:val="0000FF"/>
-          <w:sz w:val="27"/>
-          <w:szCs w:val="27"/>
+          <w:sz w:val="24"/>
+          <w:szCs w:val="24"/>
         </w:rPr>
         <w:t>elif</w:t>
       </w:r>
@@ -3947,8 +3929,8 @@
         <w:rPr>
           <w:rFonts w:ascii="Consolas" w:eastAsia="Times New Roman" w:hAnsi="Consolas" w:cs="Times New Roman"/>
           <w:color w:val="000000"/>
-          <w:sz w:val="27"/>
-          <w:szCs w:val="27"/>
+          <w:sz w:val="24"/>
+          <w:szCs w:val="24"/>
         </w:rPr>
         <w:t> s &lt; </w:t>
       </w:r>
@@ -3956,8 +3938,8 @@
         <w:rPr>
           <w:rFonts w:ascii="Consolas" w:eastAsia="Times New Roman" w:hAnsi="Consolas" w:cs="Times New Roman"/>
           <w:color w:val="098658"/>
-          <w:sz w:val="27"/>
-          <w:szCs w:val="27"/>
+          <w:sz w:val="24"/>
+          <w:szCs w:val="24"/>
         </w:rPr>
         <w:t>2.0</w:t>
       </w:r>
@@ -3965,8 +3947,8 @@
         <w:rPr>
           <w:rFonts w:ascii="Consolas" w:eastAsia="Times New Roman" w:hAnsi="Consolas" w:cs="Times New Roman"/>
           <w:color w:val="000000"/>
-          <w:sz w:val="27"/>
-          <w:szCs w:val="27"/>
+          <w:sz w:val="24"/>
+          <w:szCs w:val="24"/>
         </w:rPr>
         <w:t>:</w:t>
       </w:r>
@@ -3974,20 +3956,20 @@
     <w:p>
       <w:pPr>
         <w:shd w:val="clear" w:color="auto" w:fill="FFFFFF"/>
-        <w:spacing w:after="0" w:line="360" w:lineRule="atLeast"/>
-        <w:rPr>
-          <w:rFonts w:ascii="Consolas" w:eastAsia="Times New Roman" w:hAnsi="Consolas" w:cs="Times New Roman"/>
-          <w:color w:val="000000"/>
-          <w:sz w:val="27"/>
-          <w:szCs w:val="27"/>
-        </w:rPr>
-      </w:pPr>
-      <w:r>
-        <w:rPr>
-          <w:rFonts w:ascii="Consolas" w:eastAsia="Times New Roman" w:hAnsi="Consolas" w:cs="Times New Roman"/>
-          <w:color w:val="000000"/>
-          <w:sz w:val="27"/>
-          <w:szCs w:val="27"/>
+        <w:spacing w:after="0" w:line="20" w:lineRule="atLeast"/>
+        <w:rPr>
+          <w:rFonts w:ascii="Consolas" w:eastAsia="Times New Roman" w:hAnsi="Consolas" w:cs="Times New Roman"/>
+          <w:color w:val="000000"/>
+          <w:sz w:val="24"/>
+          <w:szCs w:val="24"/>
+        </w:rPr>
+      </w:pPr>
+      <w:r>
+        <w:rPr>
+          <w:rFonts w:ascii="Consolas" w:eastAsia="Times New Roman" w:hAnsi="Consolas" w:cs="Times New Roman"/>
+          <w:color w:val="000000"/>
+          <w:sz w:val="24"/>
+          <w:szCs w:val="24"/>
         </w:rPr>
         <w:t>    sotien = </w:t>
       </w:r>
@@ -3995,8 +3977,8 @@
         <w:rPr>
           <w:rFonts w:ascii="Consolas" w:eastAsia="Times New Roman" w:hAnsi="Consolas" w:cs="Times New Roman"/>
           <w:color w:val="098658"/>
-          <w:sz w:val="27"/>
-          <w:szCs w:val="27"/>
+          <w:sz w:val="24"/>
+          <w:szCs w:val="24"/>
         </w:rPr>
         <w:t>5000</w:t>
       </w:r>
@@ -4004,8 +3986,8 @@
         <w:rPr>
           <w:rFonts w:ascii="Consolas" w:eastAsia="Times New Roman" w:hAnsi="Consolas" w:cs="Times New Roman"/>
           <w:color w:val="000000"/>
-          <w:sz w:val="27"/>
-          <w:szCs w:val="27"/>
+          <w:sz w:val="24"/>
+          <w:szCs w:val="24"/>
         </w:rPr>
         <w:t> + (s-</w:t>
       </w:r>
@@ -4013,8 +3995,8 @@
         <w:rPr>
           <w:rFonts w:ascii="Consolas" w:eastAsia="Times New Roman" w:hAnsi="Consolas" w:cs="Times New Roman"/>
           <w:color w:val="098658"/>
-          <w:sz w:val="27"/>
-          <w:szCs w:val="27"/>
+          <w:sz w:val="24"/>
+          <w:szCs w:val="24"/>
         </w:rPr>
         <w:t>0.3</w:t>
       </w:r>
@@ -4022,8 +4004,8 @@
         <w:rPr>
           <w:rFonts w:ascii="Consolas" w:eastAsia="Times New Roman" w:hAnsi="Consolas" w:cs="Times New Roman"/>
           <w:color w:val="000000"/>
-          <w:sz w:val="27"/>
-          <w:szCs w:val="27"/>
+          <w:sz w:val="24"/>
+          <w:szCs w:val="24"/>
         </w:rPr>
         <w:t>)*</w:t>
       </w:r>
@@ -4031,8 +4013,8 @@
         <w:rPr>
           <w:rFonts w:ascii="Consolas" w:eastAsia="Times New Roman" w:hAnsi="Consolas" w:cs="Times New Roman"/>
           <w:color w:val="098658"/>
-          <w:sz w:val="27"/>
-          <w:szCs w:val="27"/>
+          <w:sz w:val="24"/>
+          <w:szCs w:val="24"/>
         </w:rPr>
         <w:t>17400</w:t>
       </w:r>
@@ -4040,20 +4022,20 @@
     <w:p>
       <w:pPr>
         <w:shd w:val="clear" w:color="auto" w:fill="FFFFFF"/>
-        <w:spacing w:after="0" w:line="360" w:lineRule="atLeast"/>
-        <w:rPr>
-          <w:rFonts w:ascii="Consolas" w:eastAsia="Times New Roman" w:hAnsi="Consolas" w:cs="Times New Roman"/>
-          <w:color w:val="000000"/>
-          <w:sz w:val="27"/>
-          <w:szCs w:val="27"/>
+        <w:spacing w:after="0" w:line="20" w:lineRule="atLeast"/>
+        <w:rPr>
+          <w:rFonts w:ascii="Consolas" w:eastAsia="Times New Roman" w:hAnsi="Consolas" w:cs="Times New Roman"/>
+          <w:color w:val="000000"/>
+          <w:sz w:val="24"/>
+          <w:szCs w:val="24"/>
         </w:rPr>
       </w:pPr>
       <w:r>
         <w:rPr>
           <w:rFonts w:ascii="Consolas" w:eastAsia="Times New Roman" w:hAnsi="Consolas" w:cs="Times New Roman"/>
           <w:color w:val="0000FF"/>
-          <w:sz w:val="27"/>
-          <w:szCs w:val="27"/>
+          <w:sz w:val="24"/>
+          <w:szCs w:val="24"/>
         </w:rPr>
         <w:t>else</w:t>
       </w:r>
@@ -4061,8 +4043,8 @@
         <w:rPr>
           <w:rFonts w:ascii="Consolas" w:eastAsia="Times New Roman" w:hAnsi="Consolas" w:cs="Times New Roman"/>
           <w:color w:val="000000"/>
-          <w:sz w:val="27"/>
-          <w:szCs w:val="27"/>
+          <w:sz w:val="24"/>
+          <w:szCs w:val="24"/>
         </w:rPr>
         <w:t>:</w:t>
       </w:r>
@@ -4070,20 +4052,20 @@
     <w:p>
       <w:pPr>
         <w:shd w:val="clear" w:color="auto" w:fill="FFFFFF"/>
-        <w:spacing w:after="0" w:line="360" w:lineRule="atLeast"/>
-        <w:rPr>
-          <w:rFonts w:ascii="Consolas" w:eastAsia="Times New Roman" w:hAnsi="Consolas" w:cs="Times New Roman"/>
-          <w:color w:val="000000"/>
-          <w:sz w:val="27"/>
-          <w:szCs w:val="27"/>
-        </w:rPr>
-      </w:pPr>
-      <w:r>
-        <w:rPr>
-          <w:rFonts w:ascii="Consolas" w:eastAsia="Times New Roman" w:hAnsi="Consolas" w:cs="Times New Roman"/>
-          <w:color w:val="000000"/>
-          <w:sz w:val="27"/>
-          <w:szCs w:val="27"/>
+        <w:spacing w:after="0" w:line="20" w:lineRule="atLeast"/>
+        <w:rPr>
+          <w:rFonts w:ascii="Consolas" w:eastAsia="Times New Roman" w:hAnsi="Consolas" w:cs="Times New Roman"/>
+          <w:color w:val="000000"/>
+          <w:sz w:val="24"/>
+          <w:szCs w:val="24"/>
+        </w:rPr>
+      </w:pPr>
+      <w:r>
+        <w:rPr>
+          <w:rFonts w:ascii="Consolas" w:eastAsia="Times New Roman" w:hAnsi="Consolas" w:cs="Times New Roman"/>
+          <w:color w:val="000000"/>
+          <w:sz w:val="24"/>
+          <w:szCs w:val="24"/>
         </w:rPr>
         <w:t>    sotien = </w:t>
       </w:r>
@@ -4091,8 +4073,8 @@
         <w:rPr>
           <w:rFonts w:ascii="Consolas" w:eastAsia="Times New Roman" w:hAnsi="Consolas" w:cs="Times New Roman"/>
           <w:color w:val="098658"/>
-          <w:sz w:val="27"/>
-          <w:szCs w:val="27"/>
+          <w:sz w:val="24"/>
+          <w:szCs w:val="24"/>
         </w:rPr>
         <w:t>5000</w:t>
       </w:r>
@@ -4100,8 +4082,8 @@
         <w:rPr>
           <w:rFonts w:ascii="Consolas" w:eastAsia="Times New Roman" w:hAnsi="Consolas" w:cs="Times New Roman"/>
           <w:color w:val="000000"/>
-          <w:sz w:val="27"/>
-          <w:szCs w:val="27"/>
+          <w:sz w:val="24"/>
+          <w:szCs w:val="24"/>
         </w:rPr>
         <w:t> + </w:t>
       </w:r>
@@ -4109,8 +4091,8 @@
         <w:rPr>
           <w:rFonts w:ascii="Consolas" w:eastAsia="Times New Roman" w:hAnsi="Consolas" w:cs="Times New Roman"/>
           <w:color w:val="098658"/>
-          <w:sz w:val="27"/>
-          <w:szCs w:val="27"/>
+          <w:sz w:val="24"/>
+          <w:szCs w:val="24"/>
         </w:rPr>
         <w:t>17400</w:t>
       </w:r>
@@ -4118,8 +4100,8 @@
         <w:rPr>
           <w:rFonts w:ascii="Consolas" w:eastAsia="Times New Roman" w:hAnsi="Consolas" w:cs="Times New Roman"/>
           <w:color w:val="000000"/>
-          <w:sz w:val="27"/>
-          <w:szCs w:val="27"/>
+          <w:sz w:val="24"/>
+          <w:szCs w:val="24"/>
         </w:rPr>
         <w:t> * </w:t>
       </w:r>
@@ -4127,8 +4109,8 @@
         <w:rPr>
           <w:rFonts w:ascii="Consolas" w:eastAsia="Times New Roman" w:hAnsi="Consolas" w:cs="Times New Roman"/>
           <w:color w:val="098658"/>
-          <w:sz w:val="27"/>
-          <w:szCs w:val="27"/>
+          <w:sz w:val="24"/>
+          <w:szCs w:val="24"/>
         </w:rPr>
         <w:t>1.7</w:t>
       </w:r>
@@ -4136,8 +4118,8 @@
         <w:rPr>
           <w:rFonts w:ascii="Consolas" w:eastAsia="Times New Roman" w:hAnsi="Consolas" w:cs="Times New Roman"/>
           <w:color w:val="000000"/>
-          <w:sz w:val="27"/>
-          <w:szCs w:val="27"/>
+          <w:sz w:val="24"/>
+          <w:szCs w:val="24"/>
         </w:rPr>
         <w:t> + (s - </w:t>
       </w:r>
@@ -4145,8 +4127,8 @@
         <w:rPr>
           <w:rFonts w:ascii="Consolas" w:eastAsia="Times New Roman" w:hAnsi="Consolas" w:cs="Times New Roman"/>
           <w:color w:val="098658"/>
-          <w:sz w:val="27"/>
-          <w:szCs w:val="27"/>
+          <w:sz w:val="24"/>
+          <w:szCs w:val="24"/>
         </w:rPr>
         <w:t>2</w:t>
       </w:r>
@@ -4154,8 +4136,8 @@
         <w:rPr>
           <w:rFonts w:ascii="Consolas" w:eastAsia="Times New Roman" w:hAnsi="Consolas" w:cs="Times New Roman"/>
           <w:color w:val="000000"/>
-          <w:sz w:val="27"/>
-          <w:szCs w:val="27"/>
+          <w:sz w:val="24"/>
+          <w:szCs w:val="24"/>
         </w:rPr>
         <w:t>) * </w:t>
       </w:r>
@@ -4163,8 +4145,8 @@
         <w:rPr>
           <w:rFonts w:ascii="Consolas" w:eastAsia="Times New Roman" w:hAnsi="Consolas" w:cs="Times New Roman"/>
           <w:color w:val="098658"/>
-          <w:sz w:val="27"/>
-          <w:szCs w:val="27"/>
+          <w:sz w:val="24"/>
+          <w:szCs w:val="24"/>
         </w:rPr>
         <w:t>13100</w:t>
       </w:r>
@@ -4172,20 +4154,20 @@
     <w:p>
       <w:pPr>
         <w:shd w:val="clear" w:color="auto" w:fill="FFFFFF"/>
-        <w:spacing w:after="0" w:line="360" w:lineRule="atLeast"/>
-        <w:rPr>
-          <w:rFonts w:ascii="Consolas" w:eastAsia="Times New Roman" w:hAnsi="Consolas" w:cs="Times New Roman"/>
-          <w:color w:val="000000"/>
-          <w:sz w:val="27"/>
-          <w:szCs w:val="27"/>
-        </w:rPr>
-      </w:pPr>
-      <w:r>
-        <w:rPr>
-          <w:rFonts w:ascii="Consolas" w:eastAsia="Times New Roman" w:hAnsi="Consolas" w:cs="Times New Roman"/>
-          <w:color w:val="000000"/>
-          <w:sz w:val="27"/>
-          <w:szCs w:val="27"/>
+        <w:spacing w:after="0" w:line="20" w:lineRule="atLeast"/>
+        <w:rPr>
+          <w:rFonts w:ascii="Consolas" w:eastAsia="Times New Roman" w:hAnsi="Consolas" w:cs="Times New Roman"/>
+          <w:color w:val="000000"/>
+          <w:sz w:val="24"/>
+          <w:szCs w:val="24"/>
+        </w:rPr>
+      </w:pPr>
+      <w:r>
+        <w:rPr>
+          <w:rFonts w:ascii="Consolas" w:eastAsia="Times New Roman" w:hAnsi="Consolas" w:cs="Times New Roman"/>
+          <w:color w:val="000000"/>
+          <w:sz w:val="24"/>
+          <w:szCs w:val="24"/>
         </w:rPr>
         <w:t>    </w:t>
       </w:r>
@@ -4193,20 +4175,20 @@
     <w:p>
       <w:pPr>
         <w:shd w:val="clear" w:color="auto" w:fill="FFFFFF"/>
-        <w:spacing w:after="0" w:line="360" w:lineRule="atLeast"/>
-        <w:rPr>
-          <w:rFonts w:ascii="Consolas" w:eastAsia="Times New Roman" w:hAnsi="Consolas" w:cs="Times New Roman"/>
-          <w:color w:val="000000"/>
-          <w:sz w:val="27"/>
-          <w:szCs w:val="27"/>
+        <w:spacing w:after="0" w:line="20" w:lineRule="atLeast"/>
+        <w:rPr>
+          <w:rFonts w:ascii="Consolas" w:eastAsia="Times New Roman" w:hAnsi="Consolas" w:cs="Times New Roman"/>
+          <w:color w:val="000000"/>
+          <w:sz w:val="24"/>
+          <w:szCs w:val="24"/>
         </w:rPr>
       </w:pPr>
       <w:r>
         <w:rPr>
           <w:rFonts w:ascii="Consolas" w:eastAsia="Times New Roman" w:hAnsi="Consolas" w:cs="Times New Roman"/>
           <w:color w:val="0000FF"/>
-          <w:sz w:val="27"/>
-          <w:szCs w:val="27"/>
+          <w:sz w:val="24"/>
+          <w:szCs w:val="24"/>
         </w:rPr>
         <w:t>print</w:t>
       </w:r>
@@ -4214,8 +4196,8 @@
         <w:rPr>
           <w:rFonts w:ascii="Consolas" w:eastAsia="Times New Roman" w:hAnsi="Consolas" w:cs="Times New Roman"/>
           <w:color w:val="000000"/>
-          <w:sz w:val="27"/>
-          <w:szCs w:val="27"/>
+          <w:sz w:val="24"/>
+          <w:szCs w:val="24"/>
         </w:rPr>
         <w:t>(</w:t>
       </w:r>
@@ -4223,8 +4205,8 @@
         <w:rPr>
           <w:rFonts w:ascii="Consolas" w:eastAsia="Times New Roman" w:hAnsi="Consolas" w:cs="Times New Roman"/>
           <w:color w:val="A31515"/>
-          <w:sz w:val="27"/>
-          <w:szCs w:val="27"/>
+          <w:sz w:val="24"/>
+          <w:szCs w:val="24"/>
         </w:rPr>
         <w:t>'Số tiền :'</w:t>
       </w:r>
@@ -4232,13 +4214,363 @@
         <w:rPr>
           <w:rFonts w:ascii="Consolas" w:eastAsia="Times New Roman" w:hAnsi="Consolas" w:cs="Times New Roman"/>
           <w:color w:val="000000"/>
-          <w:sz w:val="27"/>
-          <w:szCs w:val="27"/>
+          <w:sz w:val="24"/>
+          <w:szCs w:val="24"/>
         </w:rPr>
         <w:t>, sotien)</w:t>
       </w:r>
     </w:p>
-    <w:p/>
+    <w:p>
+      <w:pPr>
+        <w:pStyle w:val="Heading1"/>
+      </w:pPr>
+      <w:r>
+        <w:t>Tính lãi kép</w:t>
+      </w:r>
+    </w:p>
+    <w:p>
+      <w:pPr>
+        <w:jc w:val="both"/>
+        <w:rPr>
+          <w:rFonts w:ascii="Arial" w:hAnsi="Arial" w:cs="Arial"/>
+          <w:sz w:val="24"/>
+          <w:szCs w:val="24"/>
+        </w:rPr>
+      </w:pPr>
+      <w:r>
+        <w:rPr>
+          <w:rFonts w:ascii="Arial" w:hAnsi="Arial" w:cs="Arial"/>
+          <w:sz w:val="24"/>
+          <w:szCs w:val="24"/>
+        </w:rPr>
+        <w:t>Lãi suất kép là gì? Lãi suất kép hay Compounding Interest được hiểu đơn giản là tái đầu tư lãi, tức là sau khi sinh lời, lãi đó được dồn vào tiền vốn để tiếp tục cho một chu kỳ đầu tư tiếp theo và tất nhiên, vốn gửi càng nhiều thì lãi lại càng cao hơn ở những giai đoạn sau.</w:t>
+      </w:r>
+    </w:p>
+    <w:p>
+      <w:pPr>
+        <w:jc w:val="both"/>
+        <w:rPr>
+          <w:rFonts w:ascii="Arial" w:hAnsi="Arial" w:cs="Arial"/>
+          <w:sz w:val="24"/>
+          <w:szCs w:val="24"/>
+        </w:rPr>
+      </w:pPr>
+      <w:r>
+        <w:rPr>
+          <w:rFonts w:ascii="Arial" w:hAnsi="Arial" w:cs="Arial"/>
+          <w:sz w:val="24"/>
+          <w:szCs w:val="24"/>
+        </w:rPr>
+        <w:t>Công thức tính lãi kép hàng năm có dạng là:</w:t>
+      </w:r>
+    </w:p>
+    <w:p>
+      <w:pPr>
+        <w:jc w:val="both"/>
+        <w:rPr>
+          <w:rFonts w:ascii="Arial" w:hAnsi="Arial" w:cs="Arial"/>
+          <w:sz w:val="24"/>
+          <w:szCs w:val="24"/>
+        </w:rPr>
+      </w:pPr>
+      <w:r>
+        <w:rPr>
+          <w:rFonts w:ascii="Arial" w:hAnsi="Arial" w:cs="Arial"/>
+          <w:sz w:val="24"/>
+          <w:szCs w:val="24"/>
+        </w:rPr>
+        <w:t>A=P</w:t>
+      </w:r>
+      <w:r>
+        <w:rPr>
+          <w:rFonts w:ascii="Cambria Math" w:hAnsi="Cambria Math" w:cs="Cambria Math"/>
+          <w:sz w:val="24"/>
+          <w:szCs w:val="24"/>
+        </w:rPr>
+        <w:t>∗</w:t>
+      </w:r>
+      <w:r>
+        <w:rPr>
+          <w:rFonts w:ascii="Arial" w:hAnsi="Arial" w:cs="Arial"/>
+          <w:sz w:val="24"/>
+          <w:szCs w:val="24"/>
+        </w:rPr>
+        <w:t>(1+r/n)</w:t>
+      </w:r>
+      <w:r>
+        <w:rPr>
+          <w:rFonts w:ascii="Arial" w:hAnsi="Arial" w:cs="Arial"/>
+          <w:sz w:val="24"/>
+          <w:szCs w:val="24"/>
+          <w:vertAlign w:val="superscript"/>
+        </w:rPr>
+        <w:t>nt</w:t>
+      </w:r>
+    </w:p>
+    <w:p>
+      <w:pPr>
+        <w:jc w:val="both"/>
+        <w:rPr>
+          <w:rFonts w:ascii="Arial" w:hAnsi="Arial" w:cs="Arial"/>
+          <w:sz w:val="24"/>
+          <w:szCs w:val="24"/>
+        </w:rPr>
+      </w:pPr>
+      <w:r>
+        <w:rPr>
+          <w:rFonts w:ascii="Arial" w:hAnsi="Arial" w:cs="Arial"/>
+          <w:sz w:val="24"/>
+          <w:szCs w:val="24"/>
+        </w:rPr>
+        <w:t>Trong đó:</w:t>
+      </w:r>
+    </w:p>
+    <w:p>
+      <w:pPr>
+        <w:pStyle w:val="ListParagraph"/>
+        <w:numPr>
+          <w:ilvl w:val="0"/>
+          <w:numId w:val="3"/>
+        </w:numPr>
+        <w:jc w:val="both"/>
+        <w:rPr>
+          <w:rFonts w:ascii="Arial" w:hAnsi="Arial" w:cs="Arial"/>
+          <w:sz w:val="24"/>
+          <w:szCs w:val="24"/>
+        </w:rPr>
+      </w:pPr>
+      <w:r>
+        <w:rPr>
+          <w:rFonts w:ascii="Arial" w:hAnsi="Arial" w:cs="Arial"/>
+          <w:sz w:val="24"/>
+          <w:szCs w:val="24"/>
+        </w:rPr>
+        <w:t>A: Giá trị của tổng số tiền trong tương lai.</w:t>
+      </w:r>
+    </w:p>
+    <w:p>
+      <w:pPr>
+        <w:pStyle w:val="ListParagraph"/>
+        <w:numPr>
+          <w:ilvl w:val="0"/>
+          <w:numId w:val="3"/>
+        </w:numPr>
+        <w:jc w:val="both"/>
+        <w:rPr>
+          <w:rFonts w:ascii="Arial" w:hAnsi="Arial" w:cs="Arial"/>
+          <w:sz w:val="24"/>
+          <w:szCs w:val="24"/>
+        </w:rPr>
+      </w:pPr>
+      <w:r>
+        <w:rPr>
+          <w:rFonts w:ascii="Arial" w:hAnsi="Arial" w:cs="Arial"/>
+          <w:sz w:val="24"/>
+          <w:szCs w:val="24"/>
+        </w:rPr>
+        <w:t>P: Số tiền gốc (đầu tư ban đầu).</w:t>
+      </w:r>
+    </w:p>
+    <w:p>
+      <w:pPr>
+        <w:pStyle w:val="ListParagraph"/>
+        <w:numPr>
+          <w:ilvl w:val="0"/>
+          <w:numId w:val="3"/>
+        </w:numPr>
+        <w:jc w:val="both"/>
+        <w:rPr>
+          <w:rFonts w:ascii="Arial" w:hAnsi="Arial" w:cs="Arial"/>
+          <w:sz w:val="24"/>
+          <w:szCs w:val="24"/>
+        </w:rPr>
+      </w:pPr>
+      <w:r>
+        <w:rPr>
+          <w:rFonts w:ascii="Arial" w:hAnsi="Arial" w:cs="Arial"/>
+          <w:sz w:val="24"/>
+          <w:szCs w:val="24"/>
+        </w:rPr>
+        <w:t>r: Lãi suất danh nghĩa hàng năm.</w:t>
+      </w:r>
+    </w:p>
+    <w:p>
+      <w:pPr>
+        <w:pStyle w:val="ListParagraph"/>
+        <w:numPr>
+          <w:ilvl w:val="0"/>
+          <w:numId w:val="3"/>
+        </w:numPr>
+        <w:jc w:val="both"/>
+        <w:rPr>
+          <w:rFonts w:ascii="Arial" w:hAnsi="Arial" w:cs="Arial"/>
+          <w:sz w:val="24"/>
+          <w:szCs w:val="24"/>
+        </w:rPr>
+      </w:pPr>
+      <w:r>
+        <w:rPr>
+          <w:rFonts w:ascii="Arial" w:hAnsi="Arial" w:cs="Arial"/>
+          <w:sz w:val="24"/>
+          <w:szCs w:val="24"/>
+        </w:rPr>
+        <w:t>n: Số lần ghép lãi trong một năm (nếu theo tháng sẽ là 12 lần, theo quý là 4 lần, hoặc nửa năm là 2 lần...)</w:t>
+      </w:r>
+    </w:p>
+    <w:p>
+      <w:pPr>
+        <w:pStyle w:val="ListParagraph"/>
+        <w:numPr>
+          <w:ilvl w:val="0"/>
+          <w:numId w:val="3"/>
+        </w:numPr>
+        <w:jc w:val="both"/>
+        <w:rPr>
+          <w:rFonts w:ascii="Arial" w:hAnsi="Arial" w:cs="Arial"/>
+          <w:sz w:val="24"/>
+          <w:szCs w:val="24"/>
+        </w:rPr>
+      </w:pPr>
+      <w:r>
+        <w:rPr>
+          <w:rFonts w:ascii="Arial" w:hAnsi="Arial" w:cs="Arial"/>
+          <w:sz w:val="24"/>
+          <w:szCs w:val="24"/>
+        </w:rPr>
+        <w:t>t: Số năm tiền được gửi.</w:t>
+      </w:r>
+    </w:p>
+    <w:p>
+      <w:pPr>
+        <w:rPr>
+          <w:rFonts w:ascii="Arial" w:hAnsi="Arial" w:cs="Arial"/>
+          <w:i/>
+          <w:iCs/>
+          <w:sz w:val="24"/>
+          <w:szCs w:val="24"/>
+          <w:u w:val="single"/>
+        </w:rPr>
+      </w:pPr>
+      <w:r>
+        <w:rPr>
+          <w:rFonts w:ascii="Arial" w:hAnsi="Arial" w:cs="Arial"/>
+          <w:i/>
+          <w:iCs/>
+          <w:sz w:val="24"/>
+          <w:szCs w:val="24"/>
+          <w:u w:val="single"/>
+        </w:rPr>
+        <w:t>Gợi ý:</w:t>
+      </w:r>
+    </w:p>
+    <w:p>
+      <w:pPr>
+        <w:spacing w:after="0" w:line="240" w:lineRule="auto"/>
+        <w:rPr>
+          <w:rFonts w:ascii="Consolas" w:hAnsi="Consolas"/>
+          <w:sz w:val="24"/>
+          <w:szCs w:val="24"/>
+        </w:rPr>
+      </w:pPr>
+      <w:r>
+        <w:rPr>
+          <w:rFonts w:ascii="Consolas" w:hAnsi="Consolas"/>
+          <w:sz w:val="24"/>
+          <w:szCs w:val="24"/>
+        </w:rPr>
+        <w:t>p = float(input('Số tiền gốc ban đầu: '))</w:t>
+      </w:r>
+    </w:p>
+    <w:p>
+      <w:pPr>
+        <w:spacing w:after="0" w:line="240" w:lineRule="auto"/>
+        <w:rPr>
+          <w:rFonts w:ascii="Consolas" w:hAnsi="Consolas"/>
+          <w:sz w:val="24"/>
+          <w:szCs w:val="24"/>
+        </w:rPr>
+      </w:pPr>
+      <w:r>
+        <w:rPr>
+          <w:rFonts w:ascii="Consolas" w:hAnsi="Consolas"/>
+          <w:sz w:val="24"/>
+          <w:szCs w:val="24"/>
+        </w:rPr>
+        <w:t>t = float(input('Số năm cho vay: '))</w:t>
+      </w:r>
+    </w:p>
+    <w:p>
+      <w:pPr>
+        <w:spacing w:after="0" w:line="240" w:lineRule="auto"/>
+        <w:rPr>
+          <w:rFonts w:ascii="Consolas" w:hAnsi="Consolas"/>
+          <w:sz w:val="24"/>
+          <w:szCs w:val="24"/>
+        </w:rPr>
+      </w:pPr>
+      <w:r>
+        <w:rPr>
+          <w:rFonts w:ascii="Consolas" w:hAnsi="Consolas"/>
+          <w:sz w:val="24"/>
+          <w:szCs w:val="24"/>
+        </w:rPr>
+        <w:t>r = float(input('Lãi suất danh nghĩa hàng năm: '))</w:t>
+      </w:r>
+    </w:p>
+    <w:p>
+      <w:pPr>
+        <w:spacing w:after="0" w:line="240" w:lineRule="auto"/>
+        <w:rPr>
+          <w:rFonts w:ascii="Consolas" w:hAnsi="Consolas"/>
+          <w:sz w:val="24"/>
+          <w:szCs w:val="24"/>
+        </w:rPr>
+      </w:pPr>
+      <w:r>
+        <w:rPr>
+          <w:rFonts w:ascii="Consolas" w:hAnsi="Consolas"/>
+          <w:sz w:val="24"/>
+          <w:szCs w:val="24"/>
+        </w:rPr>
+        <w:t>n = float(input('Số lần ghép lãi trong một năm: '))</w:t>
+      </w:r>
+    </w:p>
+    <w:p>
+      <w:pPr>
+        <w:spacing w:after="0" w:line="240" w:lineRule="auto"/>
+        <w:rPr>
+          <w:rFonts w:ascii="Consolas" w:hAnsi="Consolas"/>
+          <w:sz w:val="24"/>
+          <w:szCs w:val="24"/>
+        </w:rPr>
+      </w:pPr>
+      <w:r>
+        <w:rPr>
+          <w:rFonts w:ascii="Consolas" w:hAnsi="Consolas"/>
+          <w:sz w:val="24"/>
+          <w:szCs w:val="24"/>
+        </w:rPr>
+        <w:t>a = p*(1+(r/n))**(n*t)</w:t>
+      </w:r>
+    </w:p>
+    <w:p>
+      <w:pPr>
+        <w:spacing w:after="0" w:line="240" w:lineRule="auto"/>
+        <w:rPr>
+          <w:rFonts w:ascii="Consolas" w:hAnsi="Consolas"/>
+          <w:sz w:val="24"/>
+          <w:szCs w:val="24"/>
+        </w:rPr>
+      </w:pPr>
+      <w:r>
+        <w:rPr>
+          <w:rFonts w:ascii="Consolas" w:hAnsi="Consolas"/>
+          <w:sz w:val="24"/>
+          <w:szCs w:val="24"/>
+        </w:rPr>
+        <w:t>print('Tổng số tiền là: ', a)</w:t>
+      </w:r>
+    </w:p>
     <w:sectPr>
       <w:pgSz w:w="12240" w:h="15840"/>
       <w:pgMar w:top="1440" w:right="1440" w:bottom="1440" w:left="1440" w:header="720" w:footer="720" w:gutter="0"/>
@@ -4250,8 +4582,121 @@
 </file>
 
 <file path=word/numbering.xml><?xml version="1.0" encoding="utf-8"?>
-<w:numbering xmlns:wpc="http://schemas.microsoft.com/office/word/2010/wordprocessingCanvas" xmlns:cx="http://schemas.microsoft.com/office/drawing/2014/chartex" xmlns:cx1="http://schemas.microsoft.com/office/drawing/2015/9/8/chartex" xmlns:cx2="http://schemas.microsoft.com/office/drawing/2015/10/21/chartex" xmlns:cx3="http://schemas.microsoft.com/office/drawing/2016/5/9/chartex" xmlns:cx4="http://schemas.microsoft.com/office/drawing/2016/5/10/chartex" xmlns:cx5="http://schemas.microsoft.com/office/drawing/2016/5/11/chartex" xmlns:cx6="http://schemas.microsoft.com/office/drawing/2016/5/12/chartex" xmlns:cx7="http://schemas.microsoft.com/office/drawing/2016/5/13/chartex" xmlns:cx8="http://schemas.microsoft.com/office/drawing/2016/5/14/chartex" xmlns:mc="http://schemas.openxmlformats.org/markup-compatibility/2006" xmlns:aink="http://schemas.microsoft.com/office/drawing/2016/ink" xmlns:am3d="http://schemas.microsoft.com/office/drawing/2017/model3d" xmlns:o="urn:schemas-microsoft-com:office:office" xmlns:r="http://schemas.openxmlformats.org/officeDocument/2006/relationships" xmlns:m="http://schemas.openxmlformats.org/officeDocument/2006/math" xmlns:v="urn:schemas-microsoft-com:vml" xmlns:wp14="http://schemas.microsoft.com/office/word/2010/wordprocessingDrawing" xmlns:wp="http://schemas.openxmlformats.org/drawingml/2006/wordprocessingDrawing" xmlns:w10="urn:schemas-microsoft-com:office:word" xmlns:w="http://schemas.openxmlformats.org/wordprocessingml/2006/main" xmlns:w14="http://schemas.microsoft.com/office/word/2010/wordml" xmlns:w15="http://schemas.microsoft.com/office/word/2012/wordml" xmlns:w16cex="http://schemas.microsoft.com/office/word/2018/wordml/cex" xmlns:w16cid="http://schemas.microsoft.com/office/word/2016/wordml/cid" xmlns:w16="http://schemas.microsoft.com/office/word/2018/wordml" xmlns:w16se="http://schemas.microsoft.com/office/word/2015/wordml/symex" xmlns:wpg="http://schemas.microsoft.com/office/word/2010/wordprocessingGroup" xmlns:wpi="http://schemas.microsoft.com/office/word/2010/wordprocessingInk" xmlns:wne="http://schemas.microsoft.com/office/word/2006/wordml" xmlns:wps="http://schemas.microsoft.com/office/word/2010/wordprocessingShape" mc:Ignorable="w14 w15 w16se w16cid w16 w16cex wp14">
+<w:numbering xmlns:wpc="http://schemas.microsoft.com/office/word/2010/wordprocessingCanvas" xmlns:cx="http://schemas.microsoft.com/office/drawing/2014/chartex" xmlns:cx1="http://schemas.microsoft.com/office/drawing/2015/9/8/chartex" xmlns:cx2="http://schemas.microsoft.com/office/drawing/2015/10/21/chartex" xmlns:cx3="http://schemas.microsoft.com/office/drawing/2016/5/9/chartex" xmlns:cx4="http://schemas.microsoft.com/office/drawing/2016/5/10/chartex" xmlns:cx5="http://schemas.microsoft.com/office/drawing/2016/5/11/chartex" xmlns:cx6="http://schemas.microsoft.com/office/drawing/2016/5/12/chartex" xmlns:cx7="http://schemas.microsoft.com/office/drawing/2016/5/13/chartex" xmlns:cx8="http://schemas.microsoft.com/office/drawing/2016/5/14/chartex" xmlns:mc="http://schemas.openxmlformats.org/markup-compatibility/2006" xmlns:aink="http://schemas.microsoft.com/office/drawing/2016/ink" xmlns:am3d="http://schemas.microsoft.com/office/drawing/2017/model3d" xmlns:o="urn:schemas-microsoft-com:office:office" xmlns:r="http://schemas.openxmlformats.org/officeDocument/2006/relationships" xmlns:m="http://schemas.openxmlformats.org/officeDocument/2006/math" xmlns:v="urn:schemas-microsoft-com:vml" xmlns:wp14="http://schemas.microsoft.com/office/word/2010/wordprocessingDrawing" xmlns:wp="http://schemas.openxmlformats.org/drawingml/2006/wordprocessingDrawing" xmlns:w10="urn:schemas-microsoft-com:office:word" xmlns:w="http://schemas.openxmlformats.org/wordprocessingml/2006/main" xmlns:w14="http://schemas.microsoft.com/office/word/2010/wordml" xmlns:w15="http://schemas.microsoft.com/office/word/2012/wordml" xmlns:w16cex="http://schemas.microsoft.com/office/word/2018/wordml/cex" xmlns:w16cid="http://schemas.microsoft.com/office/word/2016/wordml/cid" xmlns:w16="http://schemas.microsoft.com/office/word/2018/wordml" xmlns:w16sdtdh="http://schemas.microsoft.com/office/word/2020/wordml/sdtdatahash" xmlns:w16se="http://schemas.microsoft.com/office/word/2015/wordml/symex" xmlns:wpg="http://schemas.microsoft.com/office/word/2010/wordprocessingGroup" xmlns:wpi="http://schemas.microsoft.com/office/word/2010/wordprocessingInk" xmlns:wne="http://schemas.microsoft.com/office/word/2006/wordml" xmlns:wps="http://schemas.microsoft.com/office/word/2010/wordprocessingShape" mc:Ignorable="w14 w15 w16se w16cid w16 w16cex w16sdtdh wp14">
   <w:abstractNum w:abstractNumId="0" w15:restartNumberingAfterBreak="0">
+    <w:nsid w:val="4CF348BF"/>
+    <w:multiLevelType w:val="hybridMultilevel"/>
+    <w:tmpl w:val="010C7B80"/>
+    <w:lvl w:ilvl="0" w:tplc="04090001">
+      <w:start w:val="1"/>
+      <w:numFmt w:val="bullet"/>
+      <w:lvlText w:val=""/>
+      <w:lvlJc w:val="left"/>
+      <w:pPr>
+        <w:ind w:left="720" w:hanging="360"/>
+      </w:pPr>
+      <w:rPr>
+        <w:rFonts w:ascii="Symbol" w:hAnsi="Symbol" w:hint="default"/>
+      </w:rPr>
+    </w:lvl>
+    <w:lvl w:ilvl="1" w:tplc="04090003" w:tentative="1">
+      <w:start w:val="1"/>
+      <w:numFmt w:val="bullet"/>
+      <w:lvlText w:val="o"/>
+      <w:lvlJc w:val="left"/>
+      <w:pPr>
+        <w:ind w:left="1440" w:hanging="360"/>
+      </w:pPr>
+      <w:rPr>
+        <w:rFonts w:ascii="Courier New" w:hAnsi="Courier New" w:cs="Courier New" w:hint="default"/>
+      </w:rPr>
+    </w:lvl>
+    <w:lvl w:ilvl="2" w:tplc="04090005" w:tentative="1">
+      <w:start w:val="1"/>
+      <w:numFmt w:val="bullet"/>
+      <w:lvlText w:val=""/>
+      <w:lvlJc w:val="left"/>
+      <w:pPr>
+        <w:ind w:left="2160" w:hanging="360"/>
+      </w:pPr>
+      <w:rPr>
+        <w:rFonts w:ascii="Wingdings" w:hAnsi="Wingdings" w:hint="default"/>
+      </w:rPr>
+    </w:lvl>
+    <w:lvl w:ilvl="3" w:tplc="04090001" w:tentative="1">
+      <w:start w:val="1"/>
+      <w:numFmt w:val="bullet"/>
+      <w:lvlText w:val=""/>
+      <w:lvlJc w:val="left"/>
+      <w:pPr>
+        <w:ind w:left="2880" w:hanging="360"/>
+      </w:pPr>
+      <w:rPr>
+        <w:rFonts w:ascii="Symbol" w:hAnsi="Symbol" w:hint="default"/>
+      </w:rPr>
+    </w:lvl>
+    <w:lvl w:ilvl="4" w:tplc="04090003" w:tentative="1">
+      <w:start w:val="1"/>
+      <w:numFmt w:val="bullet"/>
+      <w:lvlText w:val="o"/>
+      <w:lvlJc w:val="left"/>
+      <w:pPr>
+        <w:ind w:left="3600" w:hanging="360"/>
+      </w:pPr>
+      <w:rPr>
+        <w:rFonts w:ascii="Courier New" w:hAnsi="Courier New" w:cs="Courier New" w:hint="default"/>
+      </w:rPr>
+    </w:lvl>
+    <w:lvl w:ilvl="5" w:tplc="04090005" w:tentative="1">
+      <w:start w:val="1"/>
+      <w:numFmt w:val="bullet"/>
+      <w:lvlText w:val=""/>
+      <w:lvlJc w:val="left"/>
+      <w:pPr>
+        <w:ind w:left="4320" w:hanging="360"/>
+      </w:pPr>
+      <w:rPr>
+        <w:rFonts w:ascii="Wingdings" w:hAnsi="Wingdings" w:hint="default"/>
+      </w:rPr>
+    </w:lvl>
+    <w:lvl w:ilvl="6" w:tplc="04090001" w:tentative="1">
+      <w:start w:val="1"/>
+      <w:numFmt w:val="bullet"/>
+      <w:lvlText w:val=""/>
+      <w:lvlJc w:val="left"/>
+      <w:pPr>
+        <w:ind w:left="5040" w:hanging="360"/>
+      </w:pPr>
+      <w:rPr>
+        <w:rFonts w:ascii="Symbol" w:hAnsi="Symbol" w:hint="default"/>
+      </w:rPr>
+    </w:lvl>
+    <w:lvl w:ilvl="7" w:tplc="04090003" w:tentative="1">
+      <w:start w:val="1"/>
+      <w:numFmt w:val="bullet"/>
+      <w:lvlText w:val="o"/>
+      <w:lvlJc w:val="left"/>
+      <w:pPr>
+        <w:ind w:left="5760" w:hanging="360"/>
+      </w:pPr>
+      <w:rPr>
+        <w:rFonts w:ascii="Courier New" w:hAnsi="Courier New" w:cs="Courier New" w:hint="default"/>
+      </w:rPr>
+    </w:lvl>
+    <w:lvl w:ilvl="8" w:tplc="04090005" w:tentative="1">
+      <w:start w:val="1"/>
+      <w:numFmt w:val="bullet"/>
+      <w:lvlText w:val=""/>
+      <w:lvlJc w:val="left"/>
+      <w:pPr>
+        <w:ind w:left="6480" w:hanging="360"/>
+      </w:pPr>
+      <w:rPr>
+        <w:rFonts w:ascii="Wingdings" w:hAnsi="Wingdings" w:hint="default"/>
+      </w:rPr>
+    </w:lvl>
+  </w:abstractNum>
+  <w:abstractNum w:abstractNumId="1" w15:restartNumberingAfterBreak="0">
     <w:nsid w:val="78C866F3"/>
     <w:multiLevelType w:val="multilevel"/>
     <w:tmpl w:val="B444460A"/>
@@ -4347,16 +4792,19 @@
     </w:lvl>
   </w:abstractNum>
   <w:num w:numId="1">
-    <w:abstractNumId w:val="0"/>
+    <w:abstractNumId w:val="1"/>
   </w:num>
   <w:num w:numId="2">
+    <w:abstractNumId w:val="1"/>
+  </w:num>
+  <w:num w:numId="3">
     <w:abstractNumId w:val="0"/>
   </w:num>
 </w:numbering>
 </file>
 
 <file path=word/styles.xml><?xml version="1.0" encoding="utf-8"?>
-<w:styles xmlns:mc="http://schemas.openxmlformats.org/markup-compatibility/2006" xmlns:r="http://schemas.openxmlformats.org/officeDocument/2006/relationships" xmlns:w="http://schemas.openxmlformats.org/wordprocessingml/2006/main" xmlns:w14="http://schemas.microsoft.com/office/word/2010/wordml" xmlns:w15="http://schemas.microsoft.com/office/word/2012/wordml" xmlns:w16cex="http://schemas.microsoft.com/office/word/2018/wordml/cex" xmlns:w16cid="http://schemas.microsoft.com/office/word/2016/wordml/cid" xmlns:w16="http://schemas.microsoft.com/office/word/2018/wordml" xmlns:w16se="http://schemas.microsoft.com/office/word/2015/wordml/symex" mc:Ignorable="w14 w15 w16se w16cid w16 w16cex">
+<w:styles xmlns:mc="http://schemas.openxmlformats.org/markup-compatibility/2006" xmlns:r="http://schemas.openxmlformats.org/officeDocument/2006/relationships" xmlns:w="http://schemas.openxmlformats.org/wordprocessingml/2006/main" xmlns:w14="http://schemas.microsoft.com/office/word/2010/wordml" xmlns:w15="http://schemas.microsoft.com/office/word/2012/wordml" xmlns:w16cex="http://schemas.microsoft.com/office/word/2018/wordml/cex" xmlns:w16cid="http://schemas.microsoft.com/office/word/2016/wordml/cid" xmlns:w16="http://schemas.microsoft.com/office/word/2018/wordml" xmlns:w16sdtdh="http://schemas.microsoft.com/office/word/2020/wordml/sdtdatahash" xmlns:w16se="http://schemas.microsoft.com/office/word/2015/wordml/symex" mc:Ignorable="w14 w15 w16se w16cid w16 w16cex w16sdtdh">
   <w:docDefaults>
     <w:rPrDefault>
       <w:rPr>
@@ -5271,6 +5719,17 @@
     <w:basedOn w:val="DefaultParagraphFont"/>
     <w:rsid w:val="00456C09"/>
   </w:style>
+  <w:style w:type="paragraph" w:styleId="ListParagraph">
+    <w:name w:val="List Paragraph"/>
+    <w:basedOn w:val="Normal"/>
+    <w:uiPriority w:val="34"/>
+    <w:qFormat/>
+    <w:rsid w:val="00765444"/>
+    <w:pPr>
+      <w:ind w:left="720"/>
+      <w:contextualSpacing/>
+    </w:pPr>
+  </w:style>
 </w:styles>
 </file>
 

</xml_diff>